<commit_message>
added page numbers and summary info
</commit_message>
<xml_diff>
--- a/FinalProposal/2_ProjectSummary.docx
+++ b/FinalProposal/2_ProjectSummary.docx
@@ -42,23 +42,17 @@
           <w:sz w:val="20"/>
           <w:szCs w:val="20"/>
         </w:rPr>
-        <w:t xml:space="preserve"> research area and theme, the training </w:t>
-      </w:r>
-      <w:proofErr w:type="spellStart"/>
-      <w:proofErr w:type="gramStart"/>
+        <w:t xml:space="preserve"> research area and theme, the training plan,and the research-education integration. </w:t>
+      </w:r>
       <w:r>
         <w:rPr>
           <w:rFonts w:ascii="Calibri" w:eastAsia="Times New Roman" w:hAnsi="Calibri" w:cs="Times New Roman"/>
-          <w:b/>
-          <w:bCs/>
           <w:color w:val="000000"/>
           <w:sz w:val="20"/>
           <w:szCs w:val="20"/>
         </w:rPr>
-        <w:t>plan,and</w:t>
-      </w:r>
-      <w:proofErr w:type="spellEnd"/>
-      <w:proofErr w:type="gramEnd"/>
+        <w:t xml:space="preserve">The project </w:t>
+      </w:r>
       <w:r>
         <w:rPr>
           <w:rFonts w:ascii="Calibri" w:eastAsia="Times New Roman" w:hAnsi="Calibri" w:cs="Times New Roman"/>
@@ -68,7 +62,7 @@
           <w:sz w:val="20"/>
           <w:szCs w:val="20"/>
         </w:rPr>
-        <w:t xml:space="preserve"> the research-education integration. </w:t>
+        <w:t>overview</w:t>
       </w:r>
       <w:r>
         <w:rPr>
@@ -77,7 +71,7 @@
           <w:sz w:val="20"/>
           <w:szCs w:val="20"/>
         </w:rPr>
-        <w:t xml:space="preserve">The project </w:t>
+        <w:t xml:space="preserve"> must include the </w:t>
       </w:r>
       <w:r>
         <w:rPr>
@@ -88,7 +82,7 @@
           <w:sz w:val="20"/>
           <w:szCs w:val="20"/>
         </w:rPr>
-        <w:t>overview</w:t>
+        <w:t>expected number of NRT trainees</w:t>
       </w:r>
       <w:r>
         <w:rPr>
@@ -97,47 +91,7 @@
           <w:sz w:val="20"/>
           <w:szCs w:val="20"/>
         </w:rPr>
-        <w:t xml:space="preserve"> must include the </w:t>
-      </w:r>
-      <w:r>
-        <w:rPr>
-          <w:rFonts w:ascii="Calibri" w:eastAsia="Times New Roman" w:hAnsi="Calibri" w:cs="Times New Roman"/>
-          <w:b/>
-          <w:bCs/>
-          <w:color w:val="000000"/>
-          <w:sz w:val="20"/>
-          <w:szCs w:val="20"/>
-        </w:rPr>
-        <w:t>expected number of NRT trainees</w:t>
-      </w:r>
-      <w:r>
-        <w:rPr>
-          <w:rFonts w:ascii="Calibri" w:eastAsia="Times New Roman" w:hAnsi="Calibri" w:cs="Times New Roman"/>
-          <w:color w:val="000000"/>
-          <w:sz w:val="20"/>
-          <w:szCs w:val="20"/>
-        </w:rPr>
-        <w:t xml:space="preserve"> who will receive </w:t>
-      </w:r>
-      <w:proofErr w:type="spellStart"/>
-      <w:r>
-        <w:rPr>
-          <w:rFonts w:ascii="Calibri" w:eastAsia="Times New Roman" w:hAnsi="Calibri" w:cs="Times New Roman"/>
-          <w:color w:val="000000"/>
-          <w:sz w:val="20"/>
-          <w:szCs w:val="20"/>
-        </w:rPr>
-        <w:t>anNRT</w:t>
-      </w:r>
-      <w:proofErr w:type="spellEnd"/>
-      <w:r>
-        <w:rPr>
-          <w:rFonts w:ascii="Calibri" w:eastAsia="Times New Roman" w:hAnsi="Calibri" w:cs="Times New Roman"/>
-          <w:color w:val="000000"/>
-          <w:sz w:val="20"/>
-          <w:szCs w:val="20"/>
-        </w:rPr>
-        <w:t xml:space="preserve"> stipend, the number of additional NRT trainees </w:t>
+        <w:t xml:space="preserve"> who will receive anNRT stipend, the number of additional NRT trainees </w:t>
       </w:r>
       <w:r>
         <w:rPr>
@@ -228,8 +182,1150 @@
           <w:szCs w:val="22"/>
         </w:rPr>
       </w:pPr>
+    </w:p>
+    <w:p>
+      <w:pPr>
+        <w:rPr>
+          <w:rFonts w:ascii="Arial" w:hAnsi="Arial" w:cs="Arial"/>
+          <w:sz w:val="22"/>
+          <w:szCs w:val="22"/>
+        </w:rPr>
+      </w:pPr>
+      <w:r>
+        <w:rPr>
+          <w:rFonts w:ascii="Arial" w:hAnsi="Arial" w:cs="Arial"/>
+          <w:sz w:val="22"/>
+          <w:szCs w:val="22"/>
+        </w:rPr>
+        <w:br w:type="page"/>
+      </w:r>
+    </w:p>
+    <w:p>
+      <w:pPr>
+        <w:pStyle w:val="NormalWeb"/>
+        <w:shd w:val="clear" w:color="auto" w:fill="FFFFFF"/>
+        <w:spacing w:before="225" w:beforeAutospacing="0" w:after="225" w:afterAutospacing="0"/>
+        <w:ind w:firstLine="720"/>
+        <w:contextualSpacing/>
+        <w:rPr>
+          <w:rFonts w:ascii="Arial" w:hAnsi="Arial" w:cs="Arial"/>
+          <w:color w:val="000000"/>
+          <w:sz w:val="22"/>
+          <w:szCs w:val="22"/>
+        </w:rPr>
+      </w:pPr>
+      <w:r>
+        <w:rPr>
+          <w:rFonts w:ascii="Arial" w:hAnsi="Arial" w:cs="Arial"/>
+          <w:color w:val="000000"/>
+          <w:sz w:val="22"/>
+          <w:szCs w:val="22"/>
+        </w:rPr>
+        <w:lastRenderedPageBreak/>
+        <w:t xml:space="preserve">Many </w:t>
+      </w:r>
+      <w:r>
+        <w:rPr>
+          <w:rFonts w:ascii="Arial" w:hAnsi="Arial" w:cs="Arial"/>
+          <w:color w:val="000000"/>
+          <w:sz w:val="22"/>
+          <w:szCs w:val="22"/>
+        </w:rPr>
+        <w:t>graduate</w:t>
+      </w:r>
+      <w:r>
+        <w:rPr>
+          <w:rFonts w:ascii="Arial" w:hAnsi="Arial" w:cs="Arial"/>
+          <w:color w:val="000000"/>
+          <w:sz w:val="22"/>
+          <w:szCs w:val="22"/>
+        </w:rPr>
+        <w:t xml:space="preserve"> scientific programs</w:t>
+      </w:r>
+      <w:r>
+        <w:rPr>
+          <w:rFonts w:ascii="Arial" w:hAnsi="Arial" w:cs="Arial"/>
+          <w:color w:val="000000"/>
+          <w:sz w:val="22"/>
+          <w:szCs w:val="22"/>
+        </w:rPr>
+        <w:t xml:space="preserve"> in liberal arts colleges</w:t>
+      </w:r>
+      <w:r>
+        <w:rPr>
+          <w:rFonts w:ascii="Arial" w:hAnsi="Arial" w:cs="Arial"/>
+          <w:color w:val="000000"/>
+          <w:sz w:val="22"/>
+          <w:szCs w:val="22"/>
+        </w:rPr>
+        <w:t xml:space="preserve"> train Masters and PhD students primarily for careers in academia</w:t>
+      </w:r>
+      <w:r>
+        <w:rPr>
+          <w:rFonts w:ascii="Arial" w:hAnsi="Arial" w:cs="Arial"/>
+          <w:color w:val="000000"/>
+          <w:sz w:val="22"/>
+          <w:szCs w:val="22"/>
+        </w:rPr>
+        <w:t>; even if there is some attention paid to “alternative” tracks the de facto system still provides little</w:t>
+      </w:r>
+      <w:r>
+        <w:rPr>
+          <w:rFonts w:ascii="Arial" w:hAnsi="Arial" w:cs="Arial"/>
+          <w:color w:val="000000"/>
+          <w:sz w:val="22"/>
+          <w:szCs w:val="22"/>
+        </w:rPr>
+        <w:t xml:space="preserve"> effective</w:t>
+      </w:r>
+      <w:r>
+        <w:rPr>
+          <w:rFonts w:ascii="Arial" w:hAnsi="Arial" w:cs="Arial"/>
+          <w:color w:val="000000"/>
+          <w:sz w:val="22"/>
+          <w:szCs w:val="22"/>
+        </w:rPr>
+        <w:t xml:space="preserve"> training </w:t>
+      </w:r>
+      <w:r>
+        <w:rPr>
+          <w:rFonts w:ascii="Arial" w:hAnsi="Arial" w:cs="Arial"/>
+          <w:color w:val="000000"/>
+          <w:sz w:val="22"/>
+          <w:szCs w:val="22"/>
+        </w:rPr>
+        <w:t>for this</w:t>
+      </w:r>
+      <w:r>
+        <w:rPr>
+          <w:rFonts w:ascii="Arial" w:hAnsi="Arial" w:cs="Arial"/>
+          <w:color w:val="000000"/>
+          <w:sz w:val="22"/>
+          <w:szCs w:val="22"/>
+        </w:rPr>
+        <w:t xml:space="preserve">. </w:t>
+      </w:r>
+      <w:r>
+        <w:rPr>
+          <w:rFonts w:ascii="Arial" w:hAnsi="Arial" w:cs="Arial"/>
+          <w:color w:val="000000"/>
+          <w:sz w:val="22"/>
+          <w:szCs w:val="22"/>
+        </w:rPr>
+        <w:t>Programs in agriculture colleges do have more of an applied focus, but lack _______something polite</w:t>
+      </w:r>
+      <w:r>
+        <w:rPr>
+          <w:rFonts w:ascii="Arial" w:hAnsi="Arial" w:cs="Arial"/>
+          <w:color w:val="000000"/>
+          <w:sz w:val="22"/>
+          <w:szCs w:val="22"/>
+        </w:rPr>
+        <w:t xml:space="preserve"> to say broad question-based training? Training in areas X, Y, Z?</w:t>
+      </w:r>
+      <w:r>
+        <w:rPr>
+          <w:rFonts w:ascii="Arial" w:hAnsi="Arial" w:cs="Arial"/>
+          <w:color w:val="000000"/>
+          <w:sz w:val="22"/>
+          <w:szCs w:val="22"/>
+        </w:rPr>
+        <w:t>_______</w:t>
+      </w:r>
+      <w:r>
+        <w:rPr>
+          <w:rFonts w:ascii="Arial" w:hAnsi="Arial" w:cs="Arial"/>
+          <w:color w:val="000000"/>
+          <w:sz w:val="22"/>
+          <w:szCs w:val="22"/>
+        </w:rPr>
+        <w:t xml:space="preserve">. </w:t>
+      </w:r>
+      <w:r>
+        <w:rPr>
+          <w:rFonts w:ascii="Arial" w:hAnsi="Arial" w:cs="Arial"/>
+          <w:color w:val="000000"/>
+          <w:sz w:val="22"/>
+          <w:szCs w:val="22"/>
+        </w:rPr>
+        <w:t xml:space="preserve"> </w:t>
+      </w:r>
+      <w:r>
+        <w:rPr>
+          <w:rFonts w:ascii="Arial" w:hAnsi="Arial" w:cs="Arial"/>
+          <w:color w:val="000000"/>
+          <w:sz w:val="22"/>
+          <w:szCs w:val="22"/>
+        </w:rPr>
+        <w:t>Yet, t</w:t>
+      </w:r>
+      <w:r>
+        <w:rPr>
+          <w:rFonts w:ascii="Arial" w:hAnsi="Arial" w:cs="Arial"/>
+          <w:color w:val="000000"/>
+          <w:sz w:val="22"/>
+          <w:szCs w:val="22"/>
+        </w:rPr>
+        <w:t>he US faces a key need for next generation biodiversity researchers</w:t>
+      </w:r>
+      <w:r>
+        <w:rPr>
+          <w:rFonts w:ascii="Arial" w:hAnsi="Arial" w:cs="Arial"/>
+          <w:color w:val="000000"/>
+          <w:sz w:val="22"/>
+          <w:szCs w:val="22"/>
+        </w:rPr>
+        <w:t xml:space="preserve"> to work outside of academia</w:t>
+      </w:r>
+      <w:r>
+        <w:rPr>
+          <w:rFonts w:ascii="Arial" w:hAnsi="Arial" w:cs="Arial"/>
+          <w:color w:val="000000"/>
+          <w:sz w:val="22"/>
+          <w:szCs w:val="22"/>
+        </w:rPr>
+        <w:t xml:space="preserve">. For understanding emerging infectious diseases, detecting and stopping invasive species, managing </w:t>
+      </w:r>
+      <w:r>
+        <w:rPr>
+          <w:rFonts w:ascii="Arial" w:hAnsi="Arial" w:cs="Arial"/>
+          <w:color w:val="000000"/>
+          <w:sz w:val="22"/>
+          <w:szCs w:val="22"/>
+        </w:rPr>
+        <w:t xml:space="preserve">natural </w:t>
+      </w:r>
+      <w:r>
+        <w:rPr>
+          <w:rFonts w:ascii="Arial" w:hAnsi="Arial" w:cs="Arial"/>
+          <w:color w:val="000000"/>
+          <w:sz w:val="22"/>
+          <w:szCs w:val="22"/>
+        </w:rPr>
+        <w:t>resources, and understanding how to conserve biodiversity in the face of anthropogenic change</w:t>
+      </w:r>
+      <w:r>
+        <w:rPr>
+          <w:rFonts w:ascii="Arial" w:hAnsi="Arial" w:cs="Arial"/>
+          <w:color w:val="000000"/>
+          <w:sz w:val="22"/>
+          <w:szCs w:val="22"/>
+        </w:rPr>
+        <w:t>,</w:t>
+      </w:r>
+      <w:r>
+        <w:rPr>
+          <w:rFonts w:ascii="Arial" w:hAnsi="Arial" w:cs="Arial"/>
+          <w:color w:val="000000"/>
+          <w:sz w:val="22"/>
+          <w:szCs w:val="22"/>
+        </w:rPr>
+        <w:t xml:space="preserve"> we need biologists trained in a wide array of skills </w:t>
+      </w:r>
+      <w:r>
+        <w:rPr>
+          <w:rFonts w:ascii="Arial" w:hAnsi="Arial" w:cs="Arial"/>
+          <w:color w:val="000000"/>
+          <w:sz w:val="22"/>
+          <w:szCs w:val="22"/>
+        </w:rPr>
+        <w:fldChar w:fldCharType="begin">
+          <w:fldData xml:space="preserve">PEVuZE5vdGU+PENpdGU+PEF1dGhvcj5UZXdrc2J1cnk8L0F1dGhvcj48WWVhcj4yMDE0PC9ZZWFy
+PjxSZWNOdW0+MjkwNjI8L1JlY051bT48RGlzcGxheVRleHQ+KFRld2tzYnVyeSBldCBhbC4gMjAx
+NCk8L0Rpc3BsYXlUZXh0PjxyZWNvcmQ+PHJlYy1udW1iZXI+MjkwNjI8L3JlYy1udW1iZXI+PGZv
+cmVpZ24ta2V5cz48a2V5IGFwcD0iRU4iIGRiLWlkPSIyOTBmdzl0em41MnR0NWUyZHptNWVkdHN4
+djBzZTlkcHpmOXoiIHRpbWVzdGFtcD0iMTQ3Njk0MTU2MSI+MjkwNjI8L2tleT48L2ZvcmVpZ24t
+a2V5cz48cmVmLXR5cGUgbmFtZT0iSm91cm5hbCBBcnRpY2xlIj4xNzwvcmVmLXR5cGU+PGNvbnRy
+aWJ1dG9ycz48YXV0aG9ycz48YXV0aG9yPlRld2tzYnVyeSwgSm9zaHVhIGo8L2F1dGhvcj48YXV0
+aG9yPkFuZGVyc29uLCBKb2huIEcuIFQuPC9hdXRob3I+PGF1dGhvcj5CYWtrZXIsIEpvbmF0aGFu
+IEQuPC9hdXRob3I+PGF1dGhvcj5CaWxsbywgVGltb3RoeSBKLjwvYXV0aG9yPjxhdXRob3I+RHVu
+d2lkZGllLCBQZXRlciBXLjwvYXV0aG9yPjxhdXRob3I+R3Jvb20sIE1hcnRoYSBKLjwvYXV0aG9y
+PjxhdXRob3I+SGFtcHRvbiwgU3RlcGhhbmllIEUuPC9hdXRob3I+PGF1dGhvcj5IZXJtYW4sIFN0
+ZXZlbiBHLjwvYXV0aG9yPjxhdXRob3I+TGV2ZXksIERvdWdsYXMgSi48L2F1dGhvcj48YXV0aG9y
+Pk1hY2huaWNraSwgTm9lbGxlIEouPC9hdXRob3I+PGF1dGhvcj5kZWwgUmlvLCBDYXJsb3MgTWFy
+dMOtbmV6PC9hdXRob3I+PGF1dGhvcj5Qb3dlciwgTWFyeSBFLjwvYXV0aG9yPjxhdXRob3I+Um93
+ZWxsLCBLaXJzdGVuPC9hdXRob3I+PGF1dGhvcj5TYWxvbW9uLCBBbm5lIEsuPC9hdXRob3I+PGF1
+dGhvcj5TdGFjZXksIExpYW08L2F1dGhvcj48YXV0aG9yPlRyb21idWxhaywgU3RlcGhlbiBDLjwv
+YXV0aG9yPjxhdXRob3I+V2hlZWxlciwgVGVycnkgQS48L2F1dGhvcj48L2F1dGhvcnM+PC9jb250
+cmlidXRvcnM+PHRpdGxlcz48dGl0bGU+TmF0dXJhbCBIaXN0b3J5JmFwb3M7cyBQbGFjZSBpbiBT
+Y2llbmNlIGFuZCBTb2NpZXR5PC90aXRsZT48c2Vjb25kYXJ5LXRpdGxlPkJpb1NjaWVuY2U8L3Nl
+Y29uZGFyeS10aXRsZT48L3RpdGxlcz48cGVyaW9kaWNhbD48ZnVsbC10aXRsZT5CaW9TY2llbmNl
+PC9mdWxsLXRpdGxlPjwvcGVyaW9kaWNhbD48cGFnZXM+MzAwLTMxMDwvcGFnZXM+PHZvbHVtZT42
+NDwvdm9sdW1lPjxudW1iZXI+NDwvbnVtYmVyPjxkYXRlcz48eWVhcj4yMDE0PC95ZWFyPjwvZGF0
+ZXM+PHdvcmstdHlwZT4xMC4xMDkzL2Jpb3NjaS9iaXUwMzI8L3dvcmstdHlwZT48dXJscz48cmVs
+YXRlZC11cmxzPjx1cmw+aHR0cDovL2Jpb3NjaWVuY2Uub3hmb3Jkam91cm5hbHMub3JnL2NvbnRl
+bnQvZWFybHkvMjAxNC8wMy8yMy9iaW9zY2kuYml1MDMyLmFic3RyYWN0TjIgLSBUaGUgZnVuZGFt
+ZW50YWwgcHJvcGVydGllcyBvZiBvcmdhbmlzbXPigJR3aGF0IHRoZXkgYXJlLCBob3cgYW5kIHdo
+ZXJlIHRoZXkgbGl2ZSwgYW5kIHRoZSBiaW90aWMgYW5kIGFiaW90aWMgaW50ZXJhY3Rpb25zIHRo
+YXQgbGluayB0aGVtIHRvIGNvbW11bml0aWVzIGFuZCBlY29zeXN0ZW1z4oCUYXJlIHRoZSBkb21h
+aW4gb2YgbmF0dXJhbCBoaXN0b3J5LiBXZSBwcm92aWRlIGV4YW1wbGVzIGlsbHVzdHJhdGluZyB0
+aGUgdml0YWwgaW1wb3J0YW5jZSBvZiBuYXR1cmFsIGhpc3Rvcnkga25vd2xlZGdlIHRvIG1hbnkg
+ZGlzY2lwbGluZXMsIGZyb20gaHVtYW4gaGVhbHRoIGFuZCBmb29kIHNlY3VyaXR5IHRvIGNvbnNl
+cnZhdGlvbiwgbWFuYWdlbWVudCwgYW5kIHJlY3JlYXRpb24uIFdlIHRoZW4gcHJlc2VudCBzZXZl
+cmFsIGxpbmVzIG9mIGV2aWRlbmNlIHNob3dpbmcgdGhhdCB0cmFkaXRpb25hbCBhcHByb2FjaGVz
+IHRvIGFuZCBzdXBwb3J0IGZvciBuYXR1cmFsIGhpc3RvcnkgaW4gZGV2ZWxvcGVkIGVjb25vbWll
+cyBoYXMgZGVjbGluZWQgc2lnbmlmaWNhbnRseSBvdmVyIHRoZSBwYXN0IDQwIHllYXJzLiBGaW5h
+bGx5LCB3ZSBhcmd1ZSB0aGF0IGEgcmV2aXRhbGl6YXRpb24gb2YgdGhlIHByYWN0aWNlIG9mIG5h
+dHVyYWwgaGlzdG9yeeKAlG9uZSB0aGF0IGlzIGZvY3VzZWQgb24gbmV3IGZyb250aWVycyBpbiBh
+IHJhcGlkbHkgY2hhbmdpbmcgd29ybGQgYW5kIHRoYXQgaW5jb3Jwb3JhdGVzIG5ldyB0ZWNobm9s
+b2dpZXPigJR3b3VsZCBwcm92aWRlIHNpZ25pZmljYW50IGJlbmVmaXRzIGZvciBib3RoIHNjaWVu
+Y2UgYW5kIHNvY2lldHkuPC91cmw+PC9yZWxhdGVkLXVybHM+PC91cmxzPjwvcmVjb3JkPjwvQ2l0
+ZT48L0VuZE5vdGU+
+</w:fldData>
+        </w:fldChar>
+      </w:r>
+      <w:r>
+        <w:rPr>
+          <w:rFonts w:ascii="Arial" w:hAnsi="Arial" w:cs="Arial"/>
+          <w:color w:val="000000"/>
+          <w:sz w:val="22"/>
+          <w:szCs w:val="22"/>
+        </w:rPr>
+        <w:instrText xml:space="preserve"> ADDIN EN.CITE </w:instrText>
+      </w:r>
+      <w:r>
+        <w:rPr>
+          <w:rFonts w:ascii="Arial" w:hAnsi="Arial" w:cs="Arial"/>
+          <w:color w:val="000000"/>
+          <w:sz w:val="22"/>
+          <w:szCs w:val="22"/>
+        </w:rPr>
+        <w:fldChar w:fldCharType="begin">
+          <w:fldData xml:space="preserve">PEVuZE5vdGU+PENpdGU+PEF1dGhvcj5UZXdrc2J1cnk8L0F1dGhvcj48WWVhcj4yMDE0PC9ZZWFy
+PjxSZWNOdW0+MjkwNjI8L1JlY051bT48RGlzcGxheVRleHQ+KFRld2tzYnVyeSBldCBhbC4gMjAx
+NCk8L0Rpc3BsYXlUZXh0PjxyZWNvcmQ+PHJlYy1udW1iZXI+MjkwNjI8L3JlYy1udW1iZXI+PGZv
+cmVpZ24ta2V5cz48a2V5IGFwcD0iRU4iIGRiLWlkPSIyOTBmdzl0em41MnR0NWUyZHptNWVkdHN4
+djBzZTlkcHpmOXoiIHRpbWVzdGFtcD0iMTQ3Njk0MTU2MSI+MjkwNjI8L2tleT48L2ZvcmVpZ24t
+a2V5cz48cmVmLXR5cGUgbmFtZT0iSm91cm5hbCBBcnRpY2xlIj4xNzwvcmVmLXR5cGU+PGNvbnRy
+aWJ1dG9ycz48YXV0aG9ycz48YXV0aG9yPlRld2tzYnVyeSwgSm9zaHVhIGo8L2F1dGhvcj48YXV0
+aG9yPkFuZGVyc29uLCBKb2huIEcuIFQuPC9hdXRob3I+PGF1dGhvcj5CYWtrZXIsIEpvbmF0aGFu
+IEQuPC9hdXRob3I+PGF1dGhvcj5CaWxsbywgVGltb3RoeSBKLjwvYXV0aG9yPjxhdXRob3I+RHVu
+d2lkZGllLCBQZXRlciBXLjwvYXV0aG9yPjxhdXRob3I+R3Jvb20sIE1hcnRoYSBKLjwvYXV0aG9y
+PjxhdXRob3I+SGFtcHRvbiwgU3RlcGhhbmllIEUuPC9hdXRob3I+PGF1dGhvcj5IZXJtYW4sIFN0
+ZXZlbiBHLjwvYXV0aG9yPjxhdXRob3I+TGV2ZXksIERvdWdsYXMgSi48L2F1dGhvcj48YXV0aG9y
+Pk1hY2huaWNraSwgTm9lbGxlIEouPC9hdXRob3I+PGF1dGhvcj5kZWwgUmlvLCBDYXJsb3MgTWFy
+dMOtbmV6PC9hdXRob3I+PGF1dGhvcj5Qb3dlciwgTWFyeSBFLjwvYXV0aG9yPjxhdXRob3I+Um93
+ZWxsLCBLaXJzdGVuPC9hdXRob3I+PGF1dGhvcj5TYWxvbW9uLCBBbm5lIEsuPC9hdXRob3I+PGF1
+dGhvcj5TdGFjZXksIExpYW08L2F1dGhvcj48YXV0aG9yPlRyb21idWxhaywgU3RlcGhlbiBDLjwv
+YXV0aG9yPjxhdXRob3I+V2hlZWxlciwgVGVycnkgQS48L2F1dGhvcj48L2F1dGhvcnM+PC9jb250
+cmlidXRvcnM+PHRpdGxlcz48dGl0bGU+TmF0dXJhbCBIaXN0b3J5JmFwb3M7cyBQbGFjZSBpbiBT
+Y2llbmNlIGFuZCBTb2NpZXR5PC90aXRsZT48c2Vjb25kYXJ5LXRpdGxlPkJpb1NjaWVuY2U8L3Nl
+Y29uZGFyeS10aXRsZT48L3RpdGxlcz48cGVyaW9kaWNhbD48ZnVsbC10aXRsZT5CaW9TY2llbmNl
+PC9mdWxsLXRpdGxlPjwvcGVyaW9kaWNhbD48cGFnZXM+MzAwLTMxMDwvcGFnZXM+PHZvbHVtZT42
+NDwvdm9sdW1lPjxudW1iZXI+NDwvbnVtYmVyPjxkYXRlcz48eWVhcj4yMDE0PC95ZWFyPjwvZGF0
+ZXM+PHdvcmstdHlwZT4xMC4xMDkzL2Jpb3NjaS9iaXUwMzI8L3dvcmstdHlwZT48dXJscz48cmVs
+YXRlZC11cmxzPjx1cmw+aHR0cDovL2Jpb3NjaWVuY2Uub3hmb3Jkam91cm5hbHMub3JnL2NvbnRl
+bnQvZWFybHkvMjAxNC8wMy8yMy9iaW9zY2kuYml1MDMyLmFic3RyYWN0TjIgLSBUaGUgZnVuZGFt
+ZW50YWwgcHJvcGVydGllcyBvZiBvcmdhbmlzbXPigJR3aGF0IHRoZXkgYXJlLCBob3cgYW5kIHdo
+ZXJlIHRoZXkgbGl2ZSwgYW5kIHRoZSBiaW90aWMgYW5kIGFiaW90aWMgaW50ZXJhY3Rpb25zIHRo
+YXQgbGluayB0aGVtIHRvIGNvbW11bml0aWVzIGFuZCBlY29zeXN0ZW1z4oCUYXJlIHRoZSBkb21h
+aW4gb2YgbmF0dXJhbCBoaXN0b3J5LiBXZSBwcm92aWRlIGV4YW1wbGVzIGlsbHVzdHJhdGluZyB0
+aGUgdml0YWwgaW1wb3J0YW5jZSBvZiBuYXR1cmFsIGhpc3Rvcnkga25vd2xlZGdlIHRvIG1hbnkg
+ZGlzY2lwbGluZXMsIGZyb20gaHVtYW4gaGVhbHRoIGFuZCBmb29kIHNlY3VyaXR5IHRvIGNvbnNl
+cnZhdGlvbiwgbWFuYWdlbWVudCwgYW5kIHJlY3JlYXRpb24uIFdlIHRoZW4gcHJlc2VudCBzZXZl
+cmFsIGxpbmVzIG9mIGV2aWRlbmNlIHNob3dpbmcgdGhhdCB0cmFkaXRpb25hbCBhcHByb2FjaGVz
+IHRvIGFuZCBzdXBwb3J0IGZvciBuYXR1cmFsIGhpc3RvcnkgaW4gZGV2ZWxvcGVkIGVjb25vbWll
+cyBoYXMgZGVjbGluZWQgc2lnbmlmaWNhbnRseSBvdmVyIHRoZSBwYXN0IDQwIHllYXJzLiBGaW5h
+bGx5LCB3ZSBhcmd1ZSB0aGF0IGEgcmV2aXRhbGl6YXRpb24gb2YgdGhlIHByYWN0aWNlIG9mIG5h
+dHVyYWwgaGlzdG9yeeKAlG9uZSB0aGF0IGlzIGZvY3VzZWQgb24gbmV3IGZyb250aWVycyBpbiBh
+IHJhcGlkbHkgY2hhbmdpbmcgd29ybGQgYW5kIHRoYXQgaW5jb3Jwb3JhdGVzIG5ldyB0ZWNobm9s
+b2dpZXPigJR3b3VsZCBwcm92aWRlIHNpZ25pZmljYW50IGJlbmVmaXRzIGZvciBib3RoIHNjaWVu
+Y2UgYW5kIHNvY2lldHkuPC91cmw+PC9yZWxhdGVkLXVybHM+PC91cmxzPjwvcmVjb3JkPjwvQ2l0
+ZT48L0VuZE5vdGU+
+</w:fldData>
+        </w:fldChar>
+      </w:r>
+      <w:r>
+        <w:rPr>
+          <w:rFonts w:ascii="Arial" w:hAnsi="Arial" w:cs="Arial"/>
+          <w:color w:val="000000"/>
+          <w:sz w:val="22"/>
+          <w:szCs w:val="22"/>
+        </w:rPr>
+        <w:instrText xml:space="preserve"> ADDIN EN.CITE.DATA </w:instrText>
+      </w:r>
+      <w:r>
+        <w:rPr>
+          <w:rFonts w:ascii="Arial" w:hAnsi="Arial" w:cs="Arial"/>
+          <w:color w:val="000000"/>
+          <w:sz w:val="22"/>
+          <w:szCs w:val="22"/>
+        </w:rPr>
+      </w:r>
+      <w:r>
+        <w:rPr>
+          <w:rFonts w:ascii="Arial" w:hAnsi="Arial" w:cs="Arial"/>
+          <w:color w:val="000000"/>
+          <w:sz w:val="22"/>
+          <w:szCs w:val="22"/>
+        </w:rPr>
+        <w:fldChar w:fldCharType="end"/>
+      </w:r>
+      <w:r>
+        <w:rPr>
+          <w:rFonts w:ascii="Arial" w:hAnsi="Arial" w:cs="Arial"/>
+          <w:color w:val="000000"/>
+          <w:sz w:val="22"/>
+          <w:szCs w:val="22"/>
+        </w:rPr>
+      </w:r>
+      <w:r>
+        <w:rPr>
+          <w:rFonts w:ascii="Arial" w:hAnsi="Arial" w:cs="Arial"/>
+          <w:color w:val="000000"/>
+          <w:sz w:val="22"/>
+          <w:szCs w:val="22"/>
+        </w:rPr>
+        <w:fldChar w:fldCharType="separate"/>
+      </w:r>
+      <w:r>
+        <w:rPr>
+          <w:rFonts w:ascii="Arial" w:hAnsi="Arial" w:cs="Arial"/>
+          <w:noProof/>
+          <w:color w:val="000000"/>
+          <w:sz w:val="22"/>
+          <w:szCs w:val="22"/>
+        </w:rPr>
+        <w:t>(Tewksbury et al. 2014)</w:t>
+      </w:r>
+      <w:r>
+        <w:rPr>
+          <w:rFonts w:ascii="Arial" w:hAnsi="Arial" w:cs="Arial"/>
+          <w:color w:val="000000"/>
+          <w:sz w:val="22"/>
+          <w:szCs w:val="22"/>
+        </w:rPr>
+        <w:fldChar w:fldCharType="end"/>
+      </w:r>
+      <w:r>
+        <w:rPr>
+          <w:rFonts w:ascii="Arial" w:hAnsi="Arial" w:cs="Arial"/>
+          <w:color w:val="000000"/>
+          <w:sz w:val="22"/>
+          <w:szCs w:val="22"/>
+        </w:rPr>
+        <w:t xml:space="preserve">. </w:t>
+      </w:r>
+      <w:r>
+        <w:rPr>
+          <w:rFonts w:ascii="Arial" w:hAnsi="Arial" w:cs="Arial"/>
+          <w:b/>
+          <w:color w:val="000000"/>
+          <w:sz w:val="22"/>
+          <w:szCs w:val="22"/>
+        </w:rPr>
+        <w:t>Our research area and theme</w:t>
+      </w:r>
+      <w:r>
+        <w:rPr>
+          <w:rFonts w:ascii="Arial" w:hAnsi="Arial" w:cs="Arial"/>
+          <w:color w:val="000000"/>
+          <w:sz w:val="22"/>
+          <w:szCs w:val="22"/>
+        </w:rPr>
+        <w:t xml:space="preserve"> is interdisciplinary training of biologists for careers outside academia with technological, biological, and leadership skills required for success. Our team merges faculty from three departments and both a liberal arts college and a college of agriculture. We will train </w:t>
+      </w:r>
+      <w:r>
+        <w:rPr>
+          <w:rFonts w:ascii="Arial" w:hAnsi="Arial" w:cs="Arial"/>
+          <w:b/>
+          <w:color w:val="000000"/>
+          <w:sz w:val="22"/>
+          <w:szCs w:val="22"/>
+        </w:rPr>
+        <w:t>15</w:t>
+      </w:r>
+      <w:r>
+        <w:rPr>
+          <w:rFonts w:ascii="Arial" w:hAnsi="Arial" w:cs="Arial"/>
+          <w:color w:val="000000"/>
+          <w:sz w:val="22"/>
+          <w:szCs w:val="22"/>
+        </w:rPr>
+        <w:t xml:space="preserve"> </w:t>
+      </w:r>
+      <w:r>
+        <w:rPr>
+          <w:rFonts w:ascii="Arial" w:hAnsi="Arial" w:cs="Arial"/>
+          <w:b/>
+          <w:color w:val="000000"/>
+          <w:sz w:val="22"/>
+          <w:szCs w:val="22"/>
+        </w:rPr>
+        <w:t>Masters and PhD students</w:t>
+      </w:r>
+      <w:r>
+        <w:rPr>
+          <w:rFonts w:ascii="Arial" w:hAnsi="Arial" w:cs="Arial"/>
+          <w:color w:val="000000"/>
+          <w:sz w:val="22"/>
+          <w:szCs w:val="22"/>
+        </w:rPr>
+        <w:t xml:space="preserve"> directly as </w:t>
+      </w:r>
+      <w:r>
+        <w:rPr>
+          <w:rFonts w:ascii="Arial" w:hAnsi="Arial" w:cs="Arial"/>
+          <w:color w:val="000000"/>
+          <w:sz w:val="22"/>
+          <w:szCs w:val="22"/>
+        </w:rPr>
+        <w:t xml:space="preserve">funded trainees, </w:t>
+      </w:r>
+      <w:r>
+        <w:rPr>
+          <w:rFonts w:ascii="Arial" w:hAnsi="Arial" w:cs="Arial"/>
+          <w:b/>
+          <w:color w:val="000000"/>
+          <w:sz w:val="22"/>
+          <w:szCs w:val="22"/>
+        </w:rPr>
+        <w:t>30-100</w:t>
+      </w:r>
+      <w:r>
+        <w:rPr>
+          <w:rFonts w:ascii="Arial" w:hAnsi="Arial" w:cs="Arial"/>
+          <w:color w:val="000000"/>
+          <w:sz w:val="22"/>
+          <w:szCs w:val="22"/>
+        </w:rPr>
+        <w:t xml:space="preserve"> </w:t>
+      </w:r>
+      <w:r>
+        <w:rPr>
+          <w:rFonts w:ascii="Arial" w:hAnsi="Arial" w:cs="Arial"/>
+          <w:b/>
+          <w:color w:val="000000"/>
+          <w:sz w:val="22"/>
+          <w:szCs w:val="22"/>
+        </w:rPr>
+        <w:t>other</w:t>
+      </w:r>
+      <w:r>
+        <w:rPr>
+          <w:rFonts w:ascii="Arial" w:hAnsi="Arial" w:cs="Arial"/>
+          <w:b/>
+          <w:color w:val="000000"/>
+          <w:sz w:val="22"/>
+          <w:szCs w:val="22"/>
+        </w:rPr>
+        <w:t xml:space="preserve"> unfunded</w:t>
+      </w:r>
+      <w:r>
+        <w:rPr>
+          <w:rFonts w:ascii="Arial" w:hAnsi="Arial" w:cs="Arial"/>
+          <w:b/>
+          <w:color w:val="000000"/>
+          <w:sz w:val="22"/>
+          <w:szCs w:val="22"/>
+        </w:rPr>
+        <w:t xml:space="preserve"> </w:t>
+      </w:r>
+      <w:r>
+        <w:rPr>
+          <w:rFonts w:ascii="Arial" w:hAnsi="Arial" w:cs="Arial"/>
+          <w:b/>
+          <w:color w:val="000000"/>
+          <w:sz w:val="22"/>
+          <w:szCs w:val="22"/>
+        </w:rPr>
+        <w:t>trainees</w:t>
+      </w:r>
+      <w:r>
+        <w:rPr>
+          <w:rFonts w:ascii="Arial" w:hAnsi="Arial" w:cs="Arial"/>
+          <w:color w:val="000000"/>
+          <w:sz w:val="22"/>
+          <w:szCs w:val="22"/>
+        </w:rPr>
+        <w:t xml:space="preserve"> through field courses or skills workshops developed as part of the program</w:t>
+      </w:r>
+      <w:r>
+        <w:rPr>
+          <w:rFonts w:ascii="Arial" w:hAnsi="Arial" w:cs="Arial"/>
+          <w:color w:val="000000"/>
+          <w:sz w:val="22"/>
+          <w:szCs w:val="22"/>
+        </w:rPr>
+        <w:t xml:space="preserve"> (</w:t>
+      </w:r>
+      <w:r>
+        <w:rPr>
+          <w:rFonts w:ascii="Arial" w:hAnsi="Arial" w:cs="Arial"/>
+          <w:b/>
+          <w:color w:val="000000"/>
+          <w:sz w:val="22"/>
+          <w:szCs w:val="22"/>
+        </w:rPr>
+        <w:t>a grand total of</w:t>
+      </w:r>
+      <w:r>
+        <w:rPr>
+          <w:rFonts w:ascii="Arial" w:hAnsi="Arial" w:cs="Arial"/>
+          <w:color w:val="000000"/>
+          <w:sz w:val="22"/>
+          <w:szCs w:val="22"/>
+        </w:rPr>
+        <w:t xml:space="preserve"> </w:t>
+      </w:r>
+      <w:r>
+        <w:rPr>
+          <w:rFonts w:ascii="Arial" w:hAnsi="Arial" w:cs="Arial"/>
+          <w:b/>
+          <w:color w:val="000000"/>
+          <w:sz w:val="22"/>
+          <w:szCs w:val="22"/>
+        </w:rPr>
+        <w:t>45-115 students</w:t>
+      </w:r>
+      <w:r>
+        <w:rPr>
+          <w:rFonts w:ascii="Arial" w:hAnsi="Arial" w:cs="Arial"/>
+          <w:color w:val="000000"/>
+          <w:sz w:val="22"/>
+          <w:szCs w:val="22"/>
+        </w:rPr>
+        <w:t>)</w:t>
+      </w:r>
+      <w:r>
+        <w:rPr>
+          <w:rFonts w:ascii="Arial" w:hAnsi="Arial" w:cs="Arial"/>
+          <w:color w:val="000000"/>
+          <w:sz w:val="22"/>
+          <w:szCs w:val="22"/>
+        </w:rPr>
+        <w:t xml:space="preserve">, and </w:t>
+      </w:r>
+      <w:r>
+        <w:rPr>
+          <w:rFonts w:ascii="Arial" w:hAnsi="Arial" w:cs="Arial"/>
+          <w:b/>
+          <w:color w:val="000000"/>
+          <w:sz w:val="22"/>
+          <w:szCs w:val="22"/>
+        </w:rPr>
+        <w:t>numerous external participants</w:t>
+      </w:r>
+      <w:r>
+        <w:rPr>
+          <w:rFonts w:ascii="Arial" w:hAnsi="Arial" w:cs="Arial"/>
+          <w:color w:val="000000"/>
+          <w:sz w:val="22"/>
+          <w:szCs w:val="22"/>
+        </w:rPr>
+        <w:t xml:space="preserve"> through field courses and skills workshops. </w:t>
+      </w:r>
+      <w:r>
+        <w:rPr>
+          <w:rFonts w:ascii="Arial" w:hAnsi="Arial" w:cs="Arial"/>
+          <w:b/>
+          <w:color w:val="000000"/>
+          <w:sz w:val="22"/>
+          <w:szCs w:val="22"/>
+        </w:rPr>
+        <w:t>Long term sustainability</w:t>
+      </w:r>
+      <w:r>
+        <w:rPr>
+          <w:rFonts w:ascii="Arial" w:hAnsi="Arial" w:cs="Arial"/>
+          <w:color w:val="000000"/>
+          <w:sz w:val="22"/>
+          <w:szCs w:val="22"/>
+        </w:rPr>
+        <w:t xml:space="preserve"> of the program locally comes from </w:t>
+      </w:r>
+      <w:r>
+        <w:rPr>
+          <w:rFonts w:ascii="Arial" w:hAnsi="Arial" w:cs="Arial"/>
+          <w:color w:val="000000"/>
+          <w:sz w:val="22"/>
+          <w:szCs w:val="22"/>
+        </w:rPr>
+        <w:t>repackaging existing courses for a new kind of audience, persistent connections between departments, and for the novel courses and workshops, through offering them at a sustainable fee for external participants. More generally, the lessons learned, including both successes and failures, will be communicated thr</w:t>
+      </w:r>
+      <w:r>
+        <w:rPr>
+          <w:rFonts w:ascii="Arial" w:hAnsi="Arial" w:cs="Arial"/>
+          <w:color w:val="000000"/>
+          <w:sz w:val="22"/>
+          <w:szCs w:val="22"/>
+        </w:rPr>
+        <w:t>ough peer-reviewed publications</w:t>
+      </w:r>
+      <w:r>
+        <w:rPr>
+          <w:rFonts w:ascii="Arial" w:hAnsi="Arial" w:cs="Arial"/>
+          <w:color w:val="000000"/>
+          <w:sz w:val="22"/>
+          <w:szCs w:val="22"/>
+        </w:rPr>
+        <w:t xml:space="preserve"> led by our external assessment team</w:t>
+      </w:r>
+      <w:r>
+        <w:rPr>
+          <w:rFonts w:ascii="Arial" w:hAnsi="Arial" w:cs="Arial"/>
+          <w:color w:val="000000"/>
+          <w:sz w:val="22"/>
+          <w:szCs w:val="22"/>
+        </w:rPr>
+        <w:t xml:space="preserve"> so that </w:t>
+      </w:r>
+      <w:r>
+        <w:rPr>
+          <w:rFonts w:ascii="Arial" w:hAnsi="Arial" w:cs="Arial"/>
+          <w:color w:val="000000"/>
+          <w:sz w:val="22"/>
+          <w:szCs w:val="22"/>
+        </w:rPr>
+        <w:t xml:space="preserve">others may build on them. </w:t>
+      </w:r>
+    </w:p>
+    <w:p>
+      <w:pPr>
+        <w:pStyle w:val="NormalWeb"/>
+        <w:shd w:val="clear" w:color="auto" w:fill="FFFFFF"/>
+        <w:spacing w:before="225" w:beforeAutospacing="0" w:after="225" w:afterAutospacing="0"/>
+        <w:ind w:firstLine="720"/>
+        <w:contextualSpacing/>
+        <w:rPr>
+          <w:rFonts w:ascii="Arial" w:hAnsi="Arial" w:cs="Arial"/>
+          <w:color w:val="000000"/>
+          <w:sz w:val="22"/>
+          <w:szCs w:val="22"/>
+        </w:rPr>
+      </w:pPr>
+      <w:r>
+        <w:rPr>
+          <w:rFonts w:ascii="Arial" w:hAnsi="Arial" w:cs="Arial"/>
+          <w:color w:val="000000"/>
+          <w:sz w:val="22"/>
+          <w:szCs w:val="22"/>
+        </w:rPr>
+        <w:t xml:space="preserve">The </w:t>
+      </w:r>
+      <w:r>
+        <w:rPr>
+          <w:rFonts w:ascii="Arial" w:hAnsi="Arial" w:cs="Arial"/>
+          <w:b/>
+          <w:color w:val="000000"/>
+          <w:sz w:val="22"/>
+          <w:szCs w:val="22"/>
+        </w:rPr>
+        <w:t>training plan</w:t>
+      </w:r>
+      <w:r>
+        <w:rPr>
+          <w:rFonts w:ascii="Arial" w:hAnsi="Arial" w:cs="Arial"/>
+          <w:color w:val="000000"/>
+          <w:sz w:val="22"/>
+          <w:szCs w:val="22"/>
+        </w:rPr>
+        <w:t xml:space="preserve"> covers </w:t>
+      </w:r>
+      <w:r>
+        <w:rPr>
+          <w:rFonts w:ascii="Arial" w:hAnsi="Arial" w:cs="Arial"/>
+          <w:color w:val="000000"/>
+          <w:sz w:val="22"/>
+          <w:szCs w:val="22"/>
+        </w:rPr>
+        <w:t>four</w:t>
+      </w:r>
+      <w:r>
+        <w:rPr>
+          <w:rFonts w:ascii="Arial" w:hAnsi="Arial" w:cs="Arial"/>
+          <w:color w:val="000000"/>
+          <w:sz w:val="22"/>
+          <w:szCs w:val="22"/>
+        </w:rPr>
+        <w:t xml:space="preserve"> modular areas</w:t>
+      </w:r>
+      <w:r>
+        <w:rPr>
+          <w:rFonts w:ascii="Arial" w:hAnsi="Arial" w:cs="Arial"/>
+          <w:color w:val="000000"/>
+          <w:sz w:val="22"/>
+          <w:szCs w:val="22"/>
+        </w:rPr>
+        <w:t>. The first three include</w:t>
+      </w:r>
+      <w:r>
+        <w:rPr>
+          <w:rFonts w:ascii="Arial" w:hAnsi="Arial" w:cs="Arial"/>
+          <w:color w:val="000000"/>
+          <w:sz w:val="22"/>
+          <w:szCs w:val="22"/>
+        </w:rPr>
+        <w:t xml:space="preserve"> </w:t>
+      </w:r>
+      <w:r>
+        <w:rPr>
+          <w:rFonts w:ascii="Arial" w:hAnsi="Arial" w:cs="Arial"/>
+          <w:b/>
+          <w:color w:val="000000"/>
+          <w:sz w:val="22"/>
+          <w:szCs w:val="22"/>
+        </w:rPr>
+        <w:t>1)</w:t>
+      </w:r>
+      <w:r>
+        <w:rPr>
+          <w:rFonts w:ascii="Arial" w:hAnsi="Arial" w:cs="Arial"/>
+          <w:color w:val="000000"/>
+          <w:sz w:val="22"/>
+          <w:szCs w:val="22"/>
+        </w:rPr>
+        <w:t xml:space="preserve"> core biology training: areas such as ecology, evolution, genetics, and especially natural history; </w:t>
+      </w:r>
+      <w:r>
+        <w:rPr>
+          <w:rFonts w:ascii="Arial" w:hAnsi="Arial" w:cs="Arial"/>
+          <w:b/>
+          <w:color w:val="000000"/>
+          <w:sz w:val="22"/>
+          <w:szCs w:val="22"/>
+        </w:rPr>
+        <w:t>2)</w:t>
+      </w:r>
+      <w:r>
+        <w:rPr>
+          <w:rFonts w:ascii="Arial" w:hAnsi="Arial" w:cs="Arial"/>
+          <w:color w:val="000000"/>
+          <w:sz w:val="22"/>
+          <w:szCs w:val="22"/>
+        </w:rPr>
+        <w:t xml:space="preserve"> technological training: remote sensing, genomics, GIS; </w:t>
+      </w:r>
+      <w:r>
+        <w:rPr>
+          <w:rFonts w:ascii="Arial" w:hAnsi="Arial" w:cs="Arial"/>
+          <w:b/>
+          <w:color w:val="000000"/>
+          <w:sz w:val="22"/>
+          <w:szCs w:val="22"/>
+        </w:rPr>
+        <w:t>3)</w:t>
+      </w:r>
+      <w:r>
+        <w:rPr>
+          <w:rFonts w:ascii="Arial" w:hAnsi="Arial" w:cs="Arial"/>
+          <w:color w:val="000000"/>
+          <w:sz w:val="22"/>
+          <w:szCs w:val="22"/>
+        </w:rPr>
+        <w:t xml:space="preserve"> </w:t>
+      </w:r>
+      <w:r>
+        <w:rPr>
+          <w:rFonts w:ascii="Arial" w:hAnsi="Arial" w:cs="Arial"/>
+          <w:color w:val="000000"/>
+          <w:sz w:val="22"/>
+          <w:szCs w:val="22"/>
+        </w:rPr>
+        <w:t>leadership</w:t>
+      </w:r>
+      <w:r>
+        <w:rPr>
+          <w:rFonts w:ascii="Arial" w:hAnsi="Arial" w:cs="Arial"/>
+          <w:color w:val="000000"/>
+          <w:sz w:val="22"/>
+          <w:szCs w:val="22"/>
+        </w:rPr>
+        <w:t xml:space="preserve"> </w:t>
+      </w:r>
+      <w:r>
+        <w:rPr>
+          <w:rFonts w:ascii="Arial" w:hAnsi="Arial" w:cs="Arial"/>
+          <w:color w:val="000000"/>
+          <w:sz w:val="22"/>
+          <w:szCs w:val="22"/>
+        </w:rPr>
+        <w:t xml:space="preserve">and management </w:t>
+      </w:r>
+      <w:r>
+        <w:rPr>
+          <w:rFonts w:ascii="Arial" w:hAnsi="Arial" w:cs="Arial"/>
+          <w:color w:val="000000"/>
+          <w:sz w:val="22"/>
+          <w:szCs w:val="22"/>
+        </w:rPr>
+        <w:t>training. The core biology training builds on existing courses but will also feature two</w:t>
+      </w:r>
+      <w:r>
+        <w:rPr>
+          <w:rFonts w:ascii="Arial" w:hAnsi="Arial" w:cs="Arial"/>
+          <w:color w:val="000000"/>
+          <w:sz w:val="22"/>
+          <w:szCs w:val="22"/>
+        </w:rPr>
+        <w:t>-</w:t>
+      </w:r>
+      <w:r>
+        <w:rPr>
+          <w:rFonts w:ascii="Arial" w:hAnsi="Arial" w:cs="Arial"/>
+          <w:color w:val="000000"/>
+          <w:sz w:val="22"/>
+          <w:szCs w:val="22"/>
+        </w:rPr>
+        <w:t xml:space="preserve">week intense field courses. The technological training will largely be delivered in workshops. Our faculty already offer a few workshops that can draw interest from hundreds of applicants; by streaming these online, we can reach many more trainees than the core set of students supported by the program. </w:t>
+      </w:r>
+      <w:r>
+        <w:rPr>
+          <w:rFonts w:ascii="Arial" w:hAnsi="Arial" w:cs="Arial"/>
+          <w:color w:val="000000"/>
+          <w:sz w:val="22"/>
+          <w:szCs w:val="22"/>
+        </w:rPr>
+        <w:t xml:space="preserve">In modular area </w:t>
+      </w:r>
+      <w:r>
+        <w:rPr>
+          <w:rFonts w:ascii="Arial" w:hAnsi="Arial" w:cs="Arial"/>
+          <w:b/>
+          <w:color w:val="000000"/>
+          <w:sz w:val="22"/>
+          <w:szCs w:val="22"/>
+        </w:rPr>
+        <w:t>4)</w:t>
+      </w:r>
+      <w:r>
+        <w:rPr>
+          <w:rFonts w:ascii="Arial" w:hAnsi="Arial" w:cs="Arial"/>
+          <w:color w:val="000000"/>
+          <w:sz w:val="22"/>
+          <w:szCs w:val="22"/>
+        </w:rPr>
+        <w:t>,</w:t>
+      </w:r>
+      <w:r>
+        <w:rPr>
+          <w:rFonts w:ascii="Arial" w:hAnsi="Arial" w:cs="Arial"/>
+          <w:color w:val="000000"/>
+          <w:sz w:val="22"/>
+          <w:szCs w:val="22"/>
+        </w:rPr>
+        <w:t xml:space="preserve"> t</w:t>
+      </w:r>
+      <w:r>
+        <w:rPr>
+          <w:rFonts w:ascii="Arial" w:hAnsi="Arial" w:cs="Arial"/>
+          <w:color w:val="000000"/>
+          <w:sz w:val="22"/>
+          <w:szCs w:val="22"/>
+        </w:rPr>
+        <w:t xml:space="preserve">rainees will participate in at least one internship with our partners, which will help build their professional networks and expose them to </w:t>
+      </w:r>
+      <w:r>
+        <w:rPr>
+          <w:rFonts w:ascii="Arial" w:hAnsi="Arial" w:cs="Arial"/>
+          <w:color w:val="000000"/>
+          <w:sz w:val="22"/>
+          <w:szCs w:val="22"/>
+        </w:rPr>
+        <w:t xml:space="preserve">the management of </w:t>
+      </w:r>
+      <w:r>
+        <w:rPr>
+          <w:rFonts w:ascii="Arial" w:hAnsi="Arial" w:cs="Arial"/>
+          <w:color w:val="000000"/>
+          <w:sz w:val="22"/>
+          <w:szCs w:val="22"/>
+        </w:rPr>
+        <w:t>concrete issues. Throughout the life of the grant, integration with our external partners will help us tailor training to meet key needs they identify.</w:t>
+      </w:r>
+      <w:r>
+        <w:rPr>
+          <w:rFonts w:ascii="Arial" w:hAnsi="Arial" w:cs="Arial"/>
+          <w:color w:val="000000"/>
+          <w:sz w:val="22"/>
+          <w:szCs w:val="22"/>
+        </w:rPr>
+        <w:t xml:space="preserve"> This is an aspect of </w:t>
+      </w:r>
+      <w:r>
+        <w:rPr>
+          <w:rFonts w:ascii="Arial" w:hAnsi="Arial" w:cs="Arial"/>
+          <w:b/>
+          <w:color w:val="000000"/>
+          <w:sz w:val="22"/>
+          <w:szCs w:val="22"/>
+        </w:rPr>
+        <w:t>r</w:t>
+      </w:r>
+      <w:r>
+        <w:rPr>
+          <w:rFonts w:ascii="Arial" w:hAnsi="Arial" w:cs="Arial"/>
+          <w:b/>
+          <w:color w:val="000000"/>
+          <w:sz w:val="22"/>
+          <w:szCs w:val="22"/>
+        </w:rPr>
+        <w:t>esearch-education</w:t>
+      </w:r>
+      <w:r>
+        <w:rPr>
+          <w:rFonts w:ascii="Arial" w:hAnsi="Arial" w:cs="Arial"/>
+          <w:b/>
+          <w:color w:val="000000"/>
+          <w:sz w:val="22"/>
+          <w:szCs w:val="22"/>
+        </w:rPr>
+        <w:t xml:space="preserve"> integration</w:t>
+      </w:r>
+      <w:r>
+        <w:rPr>
+          <w:rFonts w:ascii="Arial" w:hAnsi="Arial" w:cs="Arial"/>
+          <w:b/>
+          <w:color w:val="000000"/>
+          <w:sz w:val="22"/>
+          <w:szCs w:val="22"/>
+        </w:rPr>
+        <w:t xml:space="preserve"> </w:t>
+      </w:r>
+      <w:r>
+        <w:rPr>
+          <w:rFonts w:ascii="Arial" w:hAnsi="Arial" w:cs="Arial"/>
+          <w:color w:val="000000"/>
+          <w:sz w:val="22"/>
+          <w:szCs w:val="22"/>
+        </w:rPr>
+        <w:t>within the grant, as is the assessment, and of course the individual research projects performed by the trainees.</w:t>
+      </w:r>
+    </w:p>
+    <w:p>
+      <w:pPr>
+        <w:pStyle w:val="NormalWeb"/>
+        <w:shd w:val="clear" w:color="auto" w:fill="FFFFFF"/>
+        <w:spacing w:before="225" w:beforeAutospacing="0" w:after="225" w:afterAutospacing="0"/>
+        <w:ind w:firstLine="720"/>
+        <w:contextualSpacing/>
+        <w:rPr>
+          <w:rFonts w:ascii="Arial" w:hAnsi="Arial" w:cs="Arial"/>
+          <w:color w:val="000000"/>
+          <w:sz w:val="22"/>
+          <w:szCs w:val="22"/>
+        </w:rPr>
+      </w:pPr>
+      <w:r>
+        <w:rPr>
+          <w:rFonts w:ascii="Arial" w:hAnsi="Arial" w:cs="Arial"/>
+          <w:b/>
+          <w:color w:val="000000"/>
+          <w:sz w:val="22"/>
+          <w:szCs w:val="22"/>
+        </w:rPr>
+        <w:t xml:space="preserve">Intellectual </w:t>
+      </w:r>
+      <w:r>
+        <w:rPr>
+          <w:rFonts w:ascii="Arial" w:hAnsi="Arial" w:cs="Arial"/>
+          <w:b/>
+          <w:color w:val="000000"/>
+          <w:sz w:val="22"/>
+          <w:szCs w:val="22"/>
+        </w:rPr>
+        <w:t>Merit</w:t>
+      </w:r>
+      <w:r>
+        <w:rPr>
+          <w:rFonts w:ascii="Arial" w:hAnsi="Arial" w:cs="Arial"/>
+          <w:color w:val="000000"/>
+          <w:sz w:val="22"/>
+          <w:szCs w:val="22"/>
+        </w:rPr>
+        <w:t xml:space="preserve">: </w:t>
+      </w:r>
+      <w:r>
+        <w:rPr>
+          <w:rFonts w:ascii="Arial" w:hAnsi="Arial" w:cs="Arial"/>
+          <w:sz w:val="22"/>
+          <w:szCs w:val="22"/>
+        </w:rPr>
+        <w:t>Sponsored student research projects will span a variety of biodiversity questions, likely ranging from alpha taxonomy to modeling population movement with climate change to studies of urban ecology.</w:t>
+      </w:r>
       <w:bookmarkStart w:id="0" w:name="_GoBack"/>
       <w:bookmarkEnd w:id="0"/>
+    </w:p>
+    <w:p>
+      <w:pPr>
+        <w:pStyle w:val="NormalWeb"/>
+        <w:shd w:val="clear" w:color="auto" w:fill="FFFFFF"/>
+        <w:spacing w:before="225" w:beforeAutospacing="0" w:after="225" w:afterAutospacing="0"/>
+        <w:ind w:firstLine="720"/>
+        <w:contextualSpacing/>
+        <w:rPr>
+          <w:rFonts w:ascii="Arial" w:hAnsi="Arial" w:cs="Arial"/>
+          <w:color w:val="000000"/>
+          <w:sz w:val="22"/>
+          <w:szCs w:val="22"/>
+        </w:rPr>
+      </w:pPr>
+      <w:r>
+        <w:rPr>
+          <w:rFonts w:ascii="Arial" w:hAnsi="Arial" w:cs="Arial"/>
+          <w:b/>
+          <w:sz w:val="22"/>
+          <w:szCs w:val="22"/>
+        </w:rPr>
+        <w:t xml:space="preserve">Broader impacts: </w:t>
+      </w:r>
+      <w:r>
+        <w:rPr>
+          <w:rFonts w:ascii="Arial" w:hAnsi="Arial" w:cs="Arial"/>
+          <w:sz w:val="22"/>
+          <w:szCs w:val="22"/>
+        </w:rPr>
+        <w:t xml:space="preserve">It is increasingly recognized that graduate programs in sciences should not focus on just churning out future faculty </w:t>
+      </w:r>
+      <w:r>
+        <w:rPr>
+          <w:rFonts w:ascii="Arial" w:hAnsi="Arial" w:cs="Arial"/>
+          <w:sz w:val="22"/>
+          <w:szCs w:val="22"/>
+        </w:rPr>
+        <w:fldChar w:fldCharType="begin"/>
+      </w:r>
+      <w:r>
+        <w:rPr>
+          <w:rFonts w:ascii="Arial" w:hAnsi="Arial" w:cs="Arial"/>
+          <w:sz w:val="22"/>
+          <w:szCs w:val="22"/>
+        </w:rPr>
+        <w:instrText xml:space="preserve"> ADDIN EN.CITE &lt;EndNote&gt;&lt;Cite ExcludeAuth="1"&gt;&lt;Year&gt;2014&lt;/Year&gt;&lt;RecNum&gt;29063&lt;/RecNum&gt;&lt;Prefix&gt;Nature Editorial Board &lt;/Prefix&gt;&lt;DisplayText&gt;(Nature Editorial Board 2014)&lt;/DisplayText&gt;&lt;record&gt;&lt;rec-number&gt;29063&lt;/rec-number&gt;&lt;foreign-keys&gt;&lt;key app="EN" db-id="290fw9tzn52tt5e2dzm5edtsxv0se9dpzf9z" timestamp="1476943347"&gt;29063&lt;/key&gt;&lt;/foreign-keys&gt;&lt;ref-type name="Journal Article"&gt;17&lt;/ref-type&gt;&lt;contributors&gt;&lt;authors&gt;&lt;author&gt;Editors&lt;/author&gt;&lt;/authors&gt;&lt;/contributors&gt;&lt;titles&gt;&lt;title&gt;Editorial: There is life after academia&lt;/title&gt;&lt;secondary-title&gt;Nature&lt;/secondary-title&gt;&lt;alt-title&gt;Nature&lt;/alt-title&gt;&lt;/titles&gt;&lt;periodical&gt;&lt;full-title&gt;Nature&lt;/full-title&gt;&lt;/periodical&gt;&lt;alt-periodical&gt;&lt;full-title&gt;Nature&lt;/full-title&gt;&lt;/alt-periodical&gt;&lt;pages&gt;5&lt;/pages&gt;&lt;volume&gt;513&lt;/volume&gt;&lt;number&gt;7516&lt;/number&gt;&lt;edition&gt;2014/09/05&lt;/edition&gt;&lt;keywords&gt;&lt;keyword&gt;*Career Choice&lt;/keyword&gt;&lt;keyword&gt;Career Mobility&lt;/keyword&gt;&lt;keyword&gt;*Education, Graduate&lt;/keyword&gt;&lt;keyword&gt;*Goals&lt;/keyword&gt;&lt;keyword&gt;Research/*manpower&lt;/keyword&gt;&lt;keyword&gt;*Research Personnel/education/psychology&lt;/keyword&gt;&lt;keyword&gt;Universities&lt;/keyword&gt;&lt;/keywords&gt;&lt;dates&gt;&lt;year&gt;2014&lt;/year&gt;&lt;pub-dates&gt;&lt;date&gt;Sep 4&lt;/date&gt;&lt;/pub-dates&gt;&lt;/dates&gt;&lt;isbn&gt;0028-0836&lt;/isbn&gt;&lt;accession-num&gt;25186866&lt;/accession-num&gt;&lt;urls&gt;&lt;/urls&gt;&lt;electronic-resource-num&gt;10.1038/513005a&lt;/electronic-resource-num&gt;&lt;remote-database-provider&gt;NLM&lt;/remote-database-provider&gt;&lt;language&gt;Eng&lt;/language&gt;&lt;/record&gt;&lt;/Cite&gt;&lt;/EndNote&gt;</w:instrText>
+      </w:r>
+      <w:r>
+        <w:rPr>
+          <w:rFonts w:ascii="Arial" w:hAnsi="Arial" w:cs="Arial"/>
+          <w:sz w:val="22"/>
+          <w:szCs w:val="22"/>
+        </w:rPr>
+        <w:fldChar w:fldCharType="separate"/>
+      </w:r>
+      <w:r>
+        <w:rPr>
+          <w:rFonts w:ascii="Arial" w:hAnsi="Arial" w:cs="Arial"/>
+          <w:noProof/>
+          <w:sz w:val="22"/>
+          <w:szCs w:val="22"/>
+        </w:rPr>
+        <w:t>(Nature Editorial Board 2014)</w:t>
+      </w:r>
+      <w:r>
+        <w:rPr>
+          <w:rFonts w:ascii="Arial" w:hAnsi="Arial" w:cs="Arial"/>
+          <w:sz w:val="22"/>
+          <w:szCs w:val="22"/>
+        </w:rPr>
+        <w:fldChar w:fldCharType="end"/>
+      </w:r>
+      <w:r>
+        <w:rPr>
+          <w:rFonts w:ascii="Arial" w:hAnsi="Arial" w:cs="Arial"/>
+          <w:sz w:val="22"/>
+          <w:szCs w:val="22"/>
+        </w:rPr>
+        <w:t xml:space="preserve">, but few are configured for broader career outcomes. This project builds connections between graduate students and professionals outside academia while training students for a wide variety of positions focused on biodiversity. The addition of necessary practical skills such as project management and assessment will position graduates to be strongly competitive and ultimately more successful in industry or academia. The open nature of the training also pushes scientific knowledge out into the public domain where professionals can learn from it, fulfilling a classic role of land grant institutions. </w:t>
+      </w:r>
     </w:p>
     <w:sectPr>
       <w:pgSz w:w="12240" w:h="15840"/>
@@ -669,6 +1765,19 @@
     <w:semiHidden/>
     <w:unhideWhenUsed/>
   </w:style>
+  <w:style w:type="paragraph" w:styleId="NormalWeb">
+    <w:name w:val="Normal (Web)"/>
+    <w:basedOn w:val="Normal"/>
+    <w:uiPriority w:val="99"/>
+    <w:unhideWhenUsed/>
+    <w:rsid w:val="00130CB8"/>
+    <w:pPr>
+      <w:spacing w:before="100" w:beforeAutospacing="1" w:after="100" w:afterAutospacing="1"/>
+    </w:pPr>
+    <w:rPr>
+      <w:rFonts w:ascii="Times New Roman" w:eastAsiaTheme="minorEastAsia" w:hAnsi="Times New Roman" w:cs="Times New Roman"/>
+    </w:rPr>
+  </w:style>
 </w:styles>
 </file>
 

</xml_diff>